<commit_message>
correção de caso de uso
</commit_message>
<xml_diff>
--- a/IPGtrails4health/doc/EngSoft_II/Descrição_Casos_Uso/Caso_de_Uso_Inserir_Restaurante.docx
+++ b/IPGtrails4health/doc/EngSoft_II/Descrição_Casos_Uso/Caso_de_Uso_Inserir_Restaurante.docx
@@ -169,18 +169,32 @@
         <w:rPr>
           <w:lang w:val="pt-PT"/>
         </w:rPr>
-        <w:t>O sistema mostra a página de inserção de um novo restaurante com um formulário com os campos “Nome”, “Descrição” e “Localidade</w:t>
-      </w:r>
-      <w:proofErr w:type="gramStart"/>
-      <w:r>
-        <w:rPr>
-          <w:lang w:val="pt-PT"/>
-        </w:rPr>
-        <w:t>” .</w:t>
-      </w:r>
-      <w:bookmarkStart w:id="0" w:name="_GoBack"/>
-      <w:bookmarkEnd w:id="0"/>
-      <w:proofErr w:type="gramEnd"/>
+        <w:t>O sistema mostra a página de inserção de um novo restaurante com um formulário com os campos “Nome”, “Descrição”</w:t>
+      </w:r>
+      <w:r>
+        <w:rPr>
+          <w:lang w:val="pt-PT"/>
+        </w:rPr>
+        <w:t>,</w:t>
+      </w:r>
+      <w:r>
+        <w:rPr>
+          <w:lang w:val="pt-PT"/>
+        </w:rPr>
+        <w:t xml:space="preserve"> “Localidade” </w:t>
+      </w:r>
+      <w:r>
+        <w:rPr>
+          <w:lang w:val="pt-PT"/>
+        </w:rPr>
+        <w:t>e “Contacto”</w:t>
+      </w:r>
+      <w:r>
+        <w:rPr>
+          <w:lang w:val="pt-PT"/>
+        </w:rPr>
+        <w:t>.</w:t>
+      </w:r>
     </w:p>
     <w:p>
       <w:pPr>
@@ -197,7 +211,31 @@
         <w:rPr>
           <w:lang w:val="pt-PT"/>
         </w:rPr>
-        <w:t>O gestor de trilhos preenche as opções Nome e Descrição, seleciona a Localidade e carrega no botão Inserir Restaurante.</w:t>
+        <w:t>O gestor de trilhos preenche as opções Nome</w:t>
+      </w:r>
+      <w:r>
+        <w:rPr>
+          <w:lang w:val="pt-PT"/>
+        </w:rPr>
+        <w:t>,</w:t>
+      </w:r>
+      <w:r>
+        <w:rPr>
+          <w:lang w:val="pt-PT"/>
+        </w:rPr>
+        <w:t xml:space="preserve"> Descrição</w:t>
+      </w:r>
+      <w:r>
+        <w:rPr>
+          <w:lang w:val="pt-PT"/>
+        </w:rPr>
+        <w:t xml:space="preserve"> e Contacto</w:t>
+      </w:r>
+      <w:r>
+        <w:rPr>
+          <w:lang w:val="pt-PT"/>
+        </w:rPr>
+        <w:t>, seleciona a Localidade e carrega no botão Inserir Restaurante.</w:t>
       </w:r>
     </w:p>
     <w:p>
@@ -271,12 +309,19 @@
         <w:rPr>
           <w:lang w:val="pt-PT"/>
         </w:rPr>
-        <w:t>4B. O sistema rejeita os dados, indicando o que deverá ser corrigido.</w:t>
+        <w:t>4B. O sistema rejeita os dados, indicando o que deverá ser corrigido</w:t>
+      </w:r>
+      <w:r>
+        <w:rPr>
+          <w:lang w:val="pt-PT"/>
+        </w:rPr>
+        <w:t xml:space="preserve"> para prosseguir.</w:t>
       </w:r>
     </w:p>
     <w:p>
       <w:pPr>
         <w:rPr>
+          <w:color w:val="FF0000"/>
           <w:lang w:val="pt-PT"/>
         </w:rPr>
       </w:pPr>
@@ -297,6 +342,74 @@
     </w:p>
     <w:p>
       <w:pPr>
+        <w:numPr>
+          <w:ilvl w:val="0"/>
+          <w:numId w:val="4"/>
+        </w:numPr>
+        <w:spacing w:after="34"/>
+        <w:rPr>
+          <w:lang w:val="pt-PT"/>
+        </w:rPr>
+      </w:pPr>
+      <w:r>
+        <w:rPr>
+          <w:lang w:val="pt-PT"/>
+        </w:rPr>
+        <w:t>Garantir que a inserção de dados inválidos, como campos obrigatórios vazios ou valores fora dos limites estabelecidos para um certo campo, não sejam admitidos na inserção do</w:t>
+      </w:r>
+      <w:r>
+        <w:rPr>
+          <w:lang w:val="pt-PT"/>
+        </w:rPr>
+        <w:t xml:space="preserve"> Restaurante</w:t>
+      </w:r>
+      <w:r>
+        <w:rPr>
+          <w:lang w:val="pt-PT"/>
+        </w:rPr>
+        <w:t xml:space="preserve">. </w:t>
+      </w:r>
+      <w:r>
+        <w:rPr>
+          <w:lang w:val="pt-PT"/>
+        </w:rPr>
+        <w:t>Por exemplo, o contacto deverá ser apenas numérico e de acordo com a convenção Portuguesa.</w:t>
+      </w:r>
+    </w:p>
+    <w:p>
+      <w:pPr>
+        <w:numPr>
+          <w:ilvl w:val="0"/>
+          <w:numId w:val="4"/>
+        </w:numPr>
+        <w:spacing w:after="34"/>
+        <w:rPr>
+          <w:lang w:val="pt-PT"/>
+        </w:rPr>
+      </w:pPr>
+      <w:r>
+        <w:rPr>
+          <w:lang w:val="pt-PT"/>
+        </w:rPr>
+        <w:t xml:space="preserve">Garantir que a página não pode ser acedida por turistas, uma vez que este tipo de utilizador não tem permissões para inserir </w:t>
+      </w:r>
+      <w:r>
+        <w:rPr>
+          <w:lang w:val="pt-PT"/>
+        </w:rPr>
+        <w:t>Restaurantes</w:t>
+      </w:r>
+      <w:bookmarkStart w:id="0" w:name="_GoBack"/>
+      <w:bookmarkEnd w:id="0"/>
+      <w:r>
+        <w:rPr>
+          <w:lang w:val="pt-PT"/>
+        </w:rPr>
+        <w:t xml:space="preserve">. </w:t>
+      </w:r>
+    </w:p>
+    <w:p>
+      <w:pPr>
         <w:rPr>
           <w:lang w:val="pt-PT"/>
         </w:rPr>
@@ -306,13 +419,28 @@
           <w:color w:val="FF0000"/>
           <w:lang w:val="pt-PT"/>
         </w:rPr>
-        <w:t xml:space="preserve">Pós-condição: </w:t>
-      </w:r>
-      <w:r>
-        <w:rPr>
-          <w:lang w:val="pt-PT"/>
-        </w:rPr>
-        <w:t>--</w:t>
+        <w:t>Pós-condição</w:t>
+      </w:r>
+      <w:proofErr w:type="gramStart"/>
+      <w:r>
+        <w:rPr>
+          <w:color w:val="FF0000"/>
+          <w:lang w:val="pt-PT"/>
+        </w:rPr>
+        <w:t>:</w:t>
+      </w:r>
+      <w:r>
+        <w:rPr>
+          <w:lang w:val="pt-PT"/>
+        </w:rPr>
+        <w:t xml:space="preserve"> Após</w:t>
+      </w:r>
+      <w:proofErr w:type="gramEnd"/>
+      <w:r>
+        <w:rPr>
+          <w:lang w:val="pt-PT"/>
+        </w:rPr>
+        <w:t xml:space="preserve"> criação do restaurante, este deve estar disponível para ser inserido (associado) num trilho.</w:t>
       </w:r>
     </w:p>
     <w:sectPr>
@@ -595,6 +723,307 @@
       </w:pPr>
     </w:lvl>
   </w:abstractNum>
+  <w:abstractNum w:abstractNumId="3" w15:restartNumberingAfterBreak="0">
+    <w:nsid w:val="301F4E81"/>
+    <w:multiLevelType w:val="hybridMultilevel"/>
+    <w:tmpl w:val="D556BCCE"/>
+    <w:lvl w:ilvl="0" w:tplc="D24E7520">
+      <w:start w:val="1"/>
+      <w:numFmt w:val="decimal"/>
+      <w:lvlText w:val="%1."/>
+      <w:lvlJc w:val="left"/>
+      <w:pPr>
+        <w:ind w:left="721"/>
+      </w:pPr>
+      <w:rPr>
+        <w:rFonts w:ascii="Calibri" w:eastAsia="Calibri" w:hAnsi="Calibri" w:cs="Calibri"/>
+        <w:b w:val="0"/>
+        <w:i w:val="0"/>
+        <w:strike w:val="0"/>
+        <w:dstrike w:val="0"/>
+        <w:color w:val="000000"/>
+        <w:sz w:val="22"/>
+        <w:szCs w:val="22"/>
+        <w:u w:val="none" w:color="000000"/>
+        <w:bdr w:val="none" w:sz="0" w:space="0" w:color="auto"/>
+        <w:shd w:val="clear" w:color="auto" w:fill="auto"/>
+        <w:vertAlign w:val="baseline"/>
+      </w:rPr>
+    </w:lvl>
+    <w:lvl w:ilvl="1" w:tplc="DAEADD14">
+      <w:start w:val="1"/>
+      <w:numFmt w:val="lowerLetter"/>
+      <w:lvlText w:val="%2"/>
+      <w:lvlJc w:val="left"/>
+      <w:pPr>
+        <w:ind w:left="1440"/>
+      </w:pPr>
+      <w:rPr>
+        <w:rFonts w:ascii="Calibri" w:eastAsia="Calibri" w:hAnsi="Calibri" w:cs="Calibri"/>
+        <w:b w:val="0"/>
+        <w:i w:val="0"/>
+        <w:strike w:val="0"/>
+        <w:dstrike w:val="0"/>
+        <w:color w:val="000000"/>
+        <w:sz w:val="22"/>
+        <w:szCs w:val="22"/>
+        <w:u w:val="none" w:color="000000"/>
+        <w:bdr w:val="none" w:sz="0" w:space="0" w:color="auto"/>
+        <w:shd w:val="clear" w:color="auto" w:fill="auto"/>
+        <w:vertAlign w:val="baseline"/>
+      </w:rPr>
+    </w:lvl>
+    <w:lvl w:ilvl="2" w:tplc="D12051B2">
+      <w:start w:val="1"/>
+      <w:numFmt w:val="lowerRoman"/>
+      <w:lvlText w:val="%3"/>
+      <w:lvlJc w:val="left"/>
+      <w:pPr>
+        <w:ind w:left="2160"/>
+      </w:pPr>
+      <w:rPr>
+        <w:rFonts w:ascii="Calibri" w:eastAsia="Calibri" w:hAnsi="Calibri" w:cs="Calibri"/>
+        <w:b w:val="0"/>
+        <w:i w:val="0"/>
+        <w:strike w:val="0"/>
+        <w:dstrike w:val="0"/>
+        <w:color w:val="000000"/>
+        <w:sz w:val="22"/>
+        <w:szCs w:val="22"/>
+        <w:u w:val="none" w:color="000000"/>
+        <w:bdr w:val="none" w:sz="0" w:space="0" w:color="auto"/>
+        <w:shd w:val="clear" w:color="auto" w:fill="auto"/>
+        <w:vertAlign w:val="baseline"/>
+      </w:rPr>
+    </w:lvl>
+    <w:lvl w:ilvl="3" w:tplc="6FDCCC5E">
+      <w:start w:val="1"/>
+      <w:numFmt w:val="decimal"/>
+      <w:lvlText w:val="%4"/>
+      <w:lvlJc w:val="left"/>
+      <w:pPr>
+        <w:ind w:left="2880"/>
+      </w:pPr>
+      <w:rPr>
+        <w:rFonts w:ascii="Calibri" w:eastAsia="Calibri" w:hAnsi="Calibri" w:cs="Calibri"/>
+        <w:b w:val="0"/>
+        <w:i w:val="0"/>
+        <w:strike w:val="0"/>
+        <w:dstrike w:val="0"/>
+        <w:color w:val="000000"/>
+        <w:sz w:val="22"/>
+        <w:szCs w:val="22"/>
+        <w:u w:val="none" w:color="000000"/>
+        <w:bdr w:val="none" w:sz="0" w:space="0" w:color="auto"/>
+        <w:shd w:val="clear" w:color="auto" w:fill="auto"/>
+        <w:vertAlign w:val="baseline"/>
+      </w:rPr>
+    </w:lvl>
+    <w:lvl w:ilvl="4" w:tplc="C0CA7E66">
+      <w:start w:val="1"/>
+      <w:numFmt w:val="lowerLetter"/>
+      <w:lvlText w:val="%5"/>
+      <w:lvlJc w:val="left"/>
+      <w:pPr>
+        <w:ind w:left="3600"/>
+      </w:pPr>
+      <w:rPr>
+        <w:rFonts w:ascii="Calibri" w:eastAsia="Calibri" w:hAnsi="Calibri" w:cs="Calibri"/>
+        <w:b w:val="0"/>
+        <w:i w:val="0"/>
+        <w:strike w:val="0"/>
+        <w:dstrike w:val="0"/>
+        <w:color w:val="000000"/>
+        <w:sz w:val="22"/>
+        <w:szCs w:val="22"/>
+        <w:u w:val="none" w:color="000000"/>
+        <w:bdr w:val="none" w:sz="0" w:space="0" w:color="auto"/>
+        <w:shd w:val="clear" w:color="auto" w:fill="auto"/>
+        <w:vertAlign w:val="baseline"/>
+      </w:rPr>
+    </w:lvl>
+    <w:lvl w:ilvl="5" w:tplc="80D0114C">
+      <w:start w:val="1"/>
+      <w:numFmt w:val="lowerRoman"/>
+      <w:lvlText w:val="%6"/>
+      <w:lvlJc w:val="left"/>
+      <w:pPr>
+        <w:ind w:left="4320"/>
+      </w:pPr>
+      <w:rPr>
+        <w:rFonts w:ascii="Calibri" w:eastAsia="Calibri" w:hAnsi="Calibri" w:cs="Calibri"/>
+        <w:b w:val="0"/>
+        <w:i w:val="0"/>
+        <w:strike w:val="0"/>
+        <w:dstrike w:val="0"/>
+        <w:color w:val="000000"/>
+        <w:sz w:val="22"/>
+        <w:szCs w:val="22"/>
+        <w:u w:val="none" w:color="000000"/>
+        <w:bdr w:val="none" w:sz="0" w:space="0" w:color="auto"/>
+        <w:shd w:val="clear" w:color="auto" w:fill="auto"/>
+        <w:vertAlign w:val="baseline"/>
+      </w:rPr>
+    </w:lvl>
+    <w:lvl w:ilvl="6" w:tplc="10D2BBEE">
+      <w:start w:val="1"/>
+      <w:numFmt w:val="decimal"/>
+      <w:lvlText w:val="%7"/>
+      <w:lvlJc w:val="left"/>
+      <w:pPr>
+        <w:ind w:left="5040"/>
+      </w:pPr>
+      <w:rPr>
+        <w:rFonts w:ascii="Calibri" w:eastAsia="Calibri" w:hAnsi="Calibri" w:cs="Calibri"/>
+        <w:b w:val="0"/>
+        <w:i w:val="0"/>
+        <w:strike w:val="0"/>
+        <w:dstrike w:val="0"/>
+        <w:color w:val="000000"/>
+        <w:sz w:val="22"/>
+        <w:szCs w:val="22"/>
+        <w:u w:val="none" w:color="000000"/>
+        <w:bdr w:val="none" w:sz="0" w:space="0" w:color="auto"/>
+        <w:shd w:val="clear" w:color="auto" w:fill="auto"/>
+        <w:vertAlign w:val="baseline"/>
+      </w:rPr>
+    </w:lvl>
+    <w:lvl w:ilvl="7" w:tplc="34341972">
+      <w:start w:val="1"/>
+      <w:numFmt w:val="lowerLetter"/>
+      <w:lvlText w:val="%8"/>
+      <w:lvlJc w:val="left"/>
+      <w:pPr>
+        <w:ind w:left="5760"/>
+      </w:pPr>
+      <w:rPr>
+        <w:rFonts w:ascii="Calibri" w:eastAsia="Calibri" w:hAnsi="Calibri" w:cs="Calibri"/>
+        <w:b w:val="0"/>
+        <w:i w:val="0"/>
+        <w:strike w:val="0"/>
+        <w:dstrike w:val="0"/>
+        <w:color w:val="000000"/>
+        <w:sz w:val="22"/>
+        <w:szCs w:val="22"/>
+        <w:u w:val="none" w:color="000000"/>
+        <w:bdr w:val="none" w:sz="0" w:space="0" w:color="auto"/>
+        <w:shd w:val="clear" w:color="auto" w:fill="auto"/>
+        <w:vertAlign w:val="baseline"/>
+      </w:rPr>
+    </w:lvl>
+    <w:lvl w:ilvl="8" w:tplc="9CD4DAC8">
+      <w:start w:val="1"/>
+      <w:numFmt w:val="lowerRoman"/>
+      <w:lvlText w:val="%9"/>
+      <w:lvlJc w:val="left"/>
+      <w:pPr>
+        <w:ind w:left="6480"/>
+      </w:pPr>
+      <w:rPr>
+        <w:rFonts w:ascii="Calibri" w:eastAsia="Calibri" w:hAnsi="Calibri" w:cs="Calibri"/>
+        <w:b w:val="0"/>
+        <w:i w:val="0"/>
+        <w:strike w:val="0"/>
+        <w:dstrike w:val="0"/>
+        <w:color w:val="000000"/>
+        <w:sz w:val="22"/>
+        <w:szCs w:val="22"/>
+        <w:u w:val="none" w:color="000000"/>
+        <w:bdr w:val="none" w:sz="0" w:space="0" w:color="auto"/>
+        <w:shd w:val="clear" w:color="auto" w:fill="auto"/>
+        <w:vertAlign w:val="baseline"/>
+      </w:rPr>
+    </w:lvl>
+  </w:abstractNum>
+  <w:abstractNum w:abstractNumId="4" w15:restartNumberingAfterBreak="0">
+    <w:nsid w:val="507447D2"/>
+    <w:multiLevelType w:val="hybridMultilevel"/>
+    <w:tmpl w:val="C8E4636C"/>
+    <w:lvl w:ilvl="0" w:tplc="8236D09E">
+      <w:start w:val="1"/>
+      <w:numFmt w:val="decimal"/>
+      <w:lvlText w:val="%1."/>
+      <w:lvlJc w:val="left"/>
+      <w:pPr>
+        <w:ind w:left="1080" w:hanging="360"/>
+      </w:pPr>
+      <w:rPr>
+        <w:rFonts w:hint="default"/>
+      </w:rPr>
+    </w:lvl>
+    <w:lvl w:ilvl="1" w:tplc="04090019" w:tentative="1">
+      <w:start w:val="1"/>
+      <w:numFmt w:val="lowerLetter"/>
+      <w:lvlText w:val="%2."/>
+      <w:lvlJc w:val="left"/>
+      <w:pPr>
+        <w:ind w:left="1800" w:hanging="360"/>
+      </w:pPr>
+    </w:lvl>
+    <w:lvl w:ilvl="2" w:tplc="0409001B" w:tentative="1">
+      <w:start w:val="1"/>
+      <w:numFmt w:val="lowerRoman"/>
+      <w:lvlText w:val="%3."/>
+      <w:lvlJc w:val="right"/>
+      <w:pPr>
+        <w:ind w:left="2520" w:hanging="180"/>
+      </w:pPr>
+    </w:lvl>
+    <w:lvl w:ilvl="3" w:tplc="0409000F" w:tentative="1">
+      <w:start w:val="1"/>
+      <w:numFmt w:val="decimal"/>
+      <w:lvlText w:val="%4."/>
+      <w:lvlJc w:val="left"/>
+      <w:pPr>
+        <w:ind w:left="3240" w:hanging="360"/>
+      </w:pPr>
+    </w:lvl>
+    <w:lvl w:ilvl="4" w:tplc="04090019" w:tentative="1">
+      <w:start w:val="1"/>
+      <w:numFmt w:val="lowerLetter"/>
+      <w:lvlText w:val="%5."/>
+      <w:lvlJc w:val="left"/>
+      <w:pPr>
+        <w:ind w:left="3960" w:hanging="360"/>
+      </w:pPr>
+    </w:lvl>
+    <w:lvl w:ilvl="5" w:tplc="0409001B" w:tentative="1">
+      <w:start w:val="1"/>
+      <w:numFmt w:val="lowerRoman"/>
+      <w:lvlText w:val="%6."/>
+      <w:lvlJc w:val="right"/>
+      <w:pPr>
+        <w:ind w:left="4680" w:hanging="180"/>
+      </w:pPr>
+    </w:lvl>
+    <w:lvl w:ilvl="6" w:tplc="0409000F" w:tentative="1">
+      <w:start w:val="1"/>
+      <w:numFmt w:val="decimal"/>
+      <w:lvlText w:val="%7."/>
+      <w:lvlJc w:val="left"/>
+      <w:pPr>
+        <w:ind w:left="5400" w:hanging="360"/>
+      </w:pPr>
+    </w:lvl>
+    <w:lvl w:ilvl="7" w:tplc="04090019" w:tentative="1">
+      <w:start w:val="1"/>
+      <w:numFmt w:val="lowerLetter"/>
+      <w:lvlText w:val="%8."/>
+      <w:lvlJc w:val="left"/>
+      <w:pPr>
+        <w:ind w:left="6120" w:hanging="360"/>
+      </w:pPr>
+    </w:lvl>
+    <w:lvl w:ilvl="8" w:tplc="0409001B" w:tentative="1">
+      <w:start w:val="1"/>
+      <w:numFmt w:val="lowerRoman"/>
+      <w:lvlText w:val="%9."/>
+      <w:lvlJc w:val="right"/>
+      <w:pPr>
+        <w:ind w:left="6840" w:hanging="180"/>
+      </w:pPr>
+    </w:lvl>
+  </w:abstractNum>
   <w:num w:numId="1">
     <w:abstractNumId w:val="1"/>
   </w:num>
@@ -603,6 +1032,12 @@
   </w:num>
   <w:num w:numId="3">
     <w:abstractNumId w:val="0"/>
+  </w:num>
+  <w:num w:numId="4">
+    <w:abstractNumId w:val="4"/>
+  </w:num>
+  <w:num w:numId="5">
+    <w:abstractNumId w:val="3"/>
   </w:num>
 </w:numbering>
 </file>

</xml_diff>